<commit_message>
Actualización del reporte de repositorio
</commit_message>
<xml_diff>
--- a/Anexos/Reporte repositorio.docx
+++ b/Anexos/Reporte repositorio.docx
@@ -66,9 +66,9 @@
           <w:noProof/>
         </w:rPr>
         <w:drawing>
-          <wp:inline distT="0" distB="0" distL="0" distR="0" wp14:anchorId="70031C53" wp14:editId="67BAE73D">
-            <wp:extent cx="5612130" cy="5080000"/>
-            <wp:effectExtent l="0" t="0" r="7620" b="6350"/>
+          <wp:inline distT="0" distB="0" distL="0" distR="0" wp14:anchorId="2DC448E3" wp14:editId="37919B54">
+            <wp:extent cx="5612130" cy="6086475"/>
+            <wp:effectExtent l="0" t="0" r="7620" b="9525"/>
             <wp:docPr id="1" name="Picture 1"/>
             <wp:cNvGraphicFramePr>
               <a:graphicFrameLocks xmlns:a="http://schemas.openxmlformats.org/drawingml/2006/main" noChangeAspect="1"/>
@@ -89,7 +89,7 @@
                   <pic:spPr>
                     <a:xfrm>
                       <a:off x="0" y="0"/>
-                      <a:ext cx="5612130" cy="5080000"/>
+                      <a:ext cx="5612130" cy="6086475"/>
                     </a:xfrm>
                     <a:prstGeom prst="rect">
                       <a:avLst/>
@@ -228,6 +228,7 @@
         <w:rPr>
           <w:noProof/>
         </w:rPr>
+        <w:lastRenderedPageBreak/>
         <w:drawing>
           <wp:inline distT="0" distB="0" distL="0" distR="0" wp14:anchorId="1A242654" wp14:editId="5728ED1C">
             <wp:extent cx="5612130" cy="3644265"/>
@@ -288,7 +289,6 @@
         <w:rPr>
           <w:noProof/>
         </w:rPr>
-        <w:lastRenderedPageBreak/>
         <w:drawing>
           <wp:inline distT="0" distB="0" distL="0" distR="0" wp14:anchorId="18811278" wp14:editId="687F244A">
             <wp:extent cx="5612130" cy="3096895"/>
@@ -336,6 +336,7 @@
         <w:rPr>
           <w:noProof/>
         </w:rPr>
+        <w:lastRenderedPageBreak/>
         <w:drawing>
           <wp:inline distT="0" distB="0" distL="0" distR="0" wp14:anchorId="2092D062" wp14:editId="33B1C5EC">
             <wp:extent cx="5612130" cy="2019300"/>

</xml_diff>